<commit_message>
Ruby/MySQL tutorials added to project file
</commit_message>
<xml_diff>
--- a/One Million Songs SQL Project.docx
+++ b/One Million Songs SQL Project.docx
@@ -183,6 +183,59 @@
           <w:rFonts w:ascii="Times New Roman" w:hAnsi="Times New Roman" w:cs="Times New Roman"/>
           <w:sz w:val="24"/>
         </w:rPr>
+        <w:t>Ruby/</w:t>
+      </w:r>
+      <w:r>
+        <w:rPr>
+          <w:rFonts w:ascii="Times New Roman" w:hAnsi="Times New Roman" w:cs="Times New Roman"/>
+          <w:sz w:val="24"/>
+        </w:rPr>
+        <w:t>MySQL comm</w:t>
+      </w:r>
+      <w:bookmarkStart w:id="0" w:name="_GoBack"/>
+      <w:bookmarkEnd w:id="0"/>
+    </w:p>
+    <w:p>
+      <w:pPr>
+        <w:spacing w:after="0"/>
+        <w:rPr>
+          <w:rFonts w:ascii="Times New Roman" w:hAnsi="Times New Roman" w:cs="Times New Roman"/>
+          <w:sz w:val="24"/>
+        </w:rPr>
+      </w:pPr>
+      <w:hyperlink r:id="rId5" w:history="1">
+        <w:r>
+          <w:rPr>
+            <w:rStyle w:val="Hyperlink"/>
+            <w:rFonts w:ascii="Times New Roman" w:hAnsi="Times New Roman" w:cs="Times New Roman"/>
+            <w:sz w:val="24"/>
+          </w:rPr>
+          <w:t>http://zetcode.com/db/mysqlrubytutorial/</w:t>
+        </w:r>
+      </w:hyperlink>
+    </w:p>
+    <w:p>
+      <w:pPr>
+        <w:spacing w:after="0"/>
+        <w:rPr>
+          <w:rFonts w:ascii="Times New Roman" w:hAnsi="Times New Roman" w:cs="Times New Roman"/>
+          <w:sz w:val="24"/>
+        </w:rPr>
+      </w:pPr>
+    </w:p>
+    <w:p>
+      <w:pPr>
+        <w:spacing w:after="0"/>
+        <w:rPr>
+          <w:rFonts w:ascii="Times New Roman" w:hAnsi="Times New Roman" w:cs="Times New Roman"/>
+          <w:sz w:val="24"/>
+        </w:rPr>
+      </w:pPr>
+      <w:r>
+        <w:rPr>
+          <w:rFonts w:ascii="Times New Roman" w:hAnsi="Times New Roman" w:cs="Times New Roman"/>
+          <w:sz w:val="24"/>
+        </w:rPr>
         <w:t>Data</w:t>
       </w:r>
       <w:r>
@@ -230,7 +283,7 @@
           <w:u w:val="none"/>
         </w:rPr>
       </w:pPr>
-      <w:hyperlink r:id="rId5" w:history="1">
+      <w:hyperlink r:id="rId6" w:history="1">
         <w:r>
           <w:rPr>
             <w:rStyle w:val="Hyperlink"/>
@@ -254,7 +307,7 @@
           <w:sz w:val="24"/>
         </w:rPr>
       </w:pPr>
-      <w:hyperlink r:id="rId6" w:history="1">
+      <w:hyperlink r:id="rId7" w:history="1">
         <w:r>
           <w:rPr>
             <w:rStyle w:val="Hyperlink"/>
@@ -1218,8 +1271,6 @@
         </w:rPr>
         <w:t xml:space="preserve">For A work, must use AJAX and Javascript </w:t>
       </w:r>
-      <w:bookmarkStart w:id="0" w:name="_GoBack"/>
-      <w:bookmarkEnd w:id="0"/>
     </w:p>
     <w:sectPr>
       <w:pgSz w:w="12240" w:h="15840"/>
@@ -2741,6 +2792,7 @@
   <w:style w:type="character" w:default="1" w:styleId="DefaultParagraphFont">
     <w:name w:val="Default Paragraph Font"/>
     <w:uiPriority w:val="1"/>
+    <w:semiHidden/>
     <w:unhideWhenUsed/>
   </w:style>
   <w:style w:type="table" w:default="1" w:styleId="TableNormal">

</xml_diff>